<commit_message>
agregar anexos a documento word
</commit_message>
<xml_diff>
--- a/Homework 1 - gcontreras.docx
+++ b/Homework 1 - gcontreras.docx
@@ -305,8 +305,172 @@
       <w:r>
         <w:t>Cabe mencionar que hay una gran cantidad de comandos que se pueden utilizar, estos son los básicos para el control de cambios en versiones de una carpeta de archivos, y en el que hay solo un programador trabajando.</w:t>
       </w:r>
-      <w:bookmarkStart w:id="0" w:name="_GoBack"/>
-      <w:bookmarkEnd w:id="0"/>
+    </w:p>
+    <w:p>
+      <w:r>
+        <w:br w:type="page"/>
+      </w:r>
+    </w:p>
+    <w:p>
+      <w:r>
+        <w:lastRenderedPageBreak/>
+        <w:t>ANEXOS:</w:t>
+      </w:r>
+    </w:p>
+    <w:p>
+      <w:r>
+        <w:t>Figura 1. Apertura de carpeta en VSC para iniciar creación de repositorio en GIT.</w:t>
+      </w:r>
+    </w:p>
+    <w:p>
+      <w:r>
+        <w:drawing>
+          <wp:inline distT="0" distB="0" distL="0" distR="0" wp14:anchorId="0FA06625" wp14:editId="7B8CDB9E">
+            <wp:extent cx="5612130" cy="2952750"/>
+            <wp:effectExtent l="0" t="0" r="7620" b="0"/>
+            <wp:docPr id="1" name="Imagen 1"/>
+            <wp:cNvGraphicFramePr>
+              <a:graphicFrameLocks xmlns:a="http://schemas.openxmlformats.org/drawingml/2006/main" noChangeAspect="1"/>
+            </wp:cNvGraphicFramePr>
+            <a:graphic xmlns:a="http://schemas.openxmlformats.org/drawingml/2006/main">
+              <a:graphicData uri="http://schemas.openxmlformats.org/drawingml/2006/picture">
+                <pic:pic xmlns:pic="http://schemas.openxmlformats.org/drawingml/2006/picture">
+                  <pic:nvPicPr>
+                    <pic:cNvPr id="1" name=""/>
+                    <pic:cNvPicPr/>
+                  </pic:nvPicPr>
+                  <pic:blipFill rotWithShape="1">
+                    <a:blip r:embed="rId5"/>
+                    <a:srcRect b="8500"/>
+                    <a:stretch/>
+                  </pic:blipFill>
+                  <pic:spPr bwMode="auto">
+                    <a:xfrm>
+                      <a:off x="0" y="0"/>
+                      <a:ext cx="5612130" cy="2952750"/>
+                    </a:xfrm>
+                    <a:prstGeom prst="rect">
+                      <a:avLst/>
+                    </a:prstGeom>
+                    <a:ln>
+                      <a:noFill/>
+                    </a:ln>
+                    <a:extLst>
+                      <a:ext uri="{53640926-AAD7-44D8-BBD7-CCE9431645EC}">
+                        <a14:shadowObscured xmlns:a14="http://schemas.microsoft.com/office/drawing/2010/main"/>
+                      </a:ext>
+                    </a:extLst>
+                  </pic:spPr>
+                </pic:pic>
+              </a:graphicData>
+            </a:graphic>
+          </wp:inline>
+        </w:drawing>
+      </w:r>
+    </w:p>
+    <w:p>
+      <w:r>
+        <w:t xml:space="preserve">Figura 2.  Acceso GIT HUB con cuenta </w:t>
+      </w:r>
+      <w:proofErr w:type="spellStart"/>
+      <w:r>
+        <w:t>gcontrerasx</w:t>
+      </w:r>
+      <w:proofErr w:type="spellEnd"/>
+      <w:r>
+        <w:t xml:space="preserve"> para creación de repositorio.</w:t>
+      </w:r>
+    </w:p>
+    <w:p>
+      <w:r>
+        <w:drawing>
+          <wp:inline distT="0" distB="0" distL="0" distR="0" wp14:anchorId="45809C31" wp14:editId="71F4EF3F">
+            <wp:extent cx="5295900" cy="4251461"/>
+            <wp:effectExtent l="0" t="0" r="0" b="0"/>
+            <wp:docPr id="2" name="Imagen 2"/>
+            <wp:cNvGraphicFramePr>
+              <a:graphicFrameLocks xmlns:a="http://schemas.openxmlformats.org/drawingml/2006/main" noChangeAspect="1"/>
+            </wp:cNvGraphicFramePr>
+            <a:graphic xmlns:a="http://schemas.openxmlformats.org/drawingml/2006/main">
+              <a:graphicData uri="http://schemas.openxmlformats.org/drawingml/2006/picture">
+                <pic:pic xmlns:pic="http://schemas.openxmlformats.org/drawingml/2006/picture">
+                  <pic:nvPicPr>
+                    <pic:cNvPr id="1" name=""/>
+                    <pic:cNvPicPr/>
+                  </pic:nvPicPr>
+                  <pic:blipFill rotWithShape="1">
+                    <a:blip r:embed="rId6"/>
+                    <a:srcRect t="2211" b="10637"/>
+                    <a:stretch/>
+                  </pic:blipFill>
+                  <pic:spPr bwMode="auto">
+                    <a:xfrm>
+                      <a:off x="0" y="0"/>
+                      <a:ext cx="5297488" cy="4252736"/>
+                    </a:xfrm>
+                    <a:prstGeom prst="rect">
+                      <a:avLst/>
+                    </a:prstGeom>
+                    <a:ln>
+                      <a:noFill/>
+                    </a:ln>
+                    <a:extLst>
+                      <a:ext uri="{53640926-AAD7-44D8-BBD7-CCE9431645EC}">
+                        <a14:shadowObscured xmlns:a14="http://schemas.microsoft.com/office/drawing/2010/main"/>
+                      </a:ext>
+                    </a:extLst>
+                  </pic:spPr>
+                </pic:pic>
+              </a:graphicData>
+            </a:graphic>
+          </wp:inline>
+        </w:drawing>
+      </w:r>
+    </w:p>
+    <w:p>
+      <w:r>
+        <w:lastRenderedPageBreak/>
+        <w:t>Figura 3.  Comandos de consola GIT para iniciar, crear repositorio y acceso a GITHUB.</w:t>
+      </w:r>
+    </w:p>
+    <w:p>
+      <w:r>
+        <w:drawing>
+          <wp:inline distT="0" distB="0" distL="0" distR="0" wp14:anchorId="5C4B6276" wp14:editId="07763342">
+            <wp:extent cx="5612130" cy="4316730"/>
+            <wp:effectExtent l="0" t="0" r="7620" b="7620"/>
+            <wp:docPr id="3" name="Imagen 3"/>
+            <wp:cNvGraphicFramePr>
+              <a:graphicFrameLocks xmlns:a="http://schemas.openxmlformats.org/drawingml/2006/main" noChangeAspect="1"/>
+            </wp:cNvGraphicFramePr>
+            <a:graphic xmlns:a="http://schemas.openxmlformats.org/drawingml/2006/main">
+              <a:graphicData uri="http://schemas.openxmlformats.org/drawingml/2006/picture">
+                <pic:pic xmlns:pic="http://schemas.openxmlformats.org/drawingml/2006/picture">
+                  <pic:nvPicPr>
+                    <pic:cNvPr id="1" name=""/>
+                    <pic:cNvPicPr/>
+                  </pic:nvPicPr>
+                  <pic:blipFill>
+                    <a:blip r:embed="rId7"/>
+                    <a:stretch>
+                      <a:fillRect/>
+                    </a:stretch>
+                  </pic:blipFill>
+                  <pic:spPr>
+                    <a:xfrm>
+                      <a:off x="0" y="0"/>
+                      <a:ext cx="5612130" cy="4316730"/>
+                    </a:xfrm>
+                    <a:prstGeom prst="rect">
+                      <a:avLst/>
+                    </a:prstGeom>
+                  </pic:spPr>
+                </pic:pic>
+              </a:graphicData>
+            </a:graphic>
+          </wp:inline>
+        </w:drawing>
+      </w:r>
     </w:p>
     <w:p/>
     <w:p/>
@@ -343,7 +507,7 @@
       <w:r>
         <w:t xml:space="preserve">  </w:t>
       </w:r>
-      <w:hyperlink r:id="rId5" w:history="1">
+      <w:hyperlink r:id="rId8" w:history="1">
         <w:r>
           <w:rPr>
             <w:rStyle w:val="Hipervnculo"/>
@@ -401,7 +565,7 @@
         </w:rPr>
         <w:t xml:space="preserve">. </w:t>
       </w:r>
-      <w:hyperlink r:id="rId6" w:history="1">
+      <w:hyperlink r:id="rId9" w:history="1">
         <w:r>
           <w:rPr>
             <w:rStyle w:val="Hipervnculo"/>
@@ -410,9 +574,9 @@
           <w:t>https://www.youtube.com/watch?v=hWglK8nWh60</w:t>
         </w:r>
       </w:hyperlink>
-    </w:p>
-    <w:p/>
-    <w:p/>
+      <w:bookmarkStart w:id="0" w:name="_GoBack"/>
+      <w:bookmarkEnd w:id="0"/>
+    </w:p>
     <w:sectPr>
       <w:pgSz w:w="12240" w:h="15840"/>
       <w:pgMar w:top="1417" w:right="1701" w:bottom="1417" w:left="1701" w:header="708" w:footer="708" w:gutter="0"/>

</xml_diff>

<commit_message>
agregar texto en los comandos
</commit_message>
<xml_diff>
--- a/Homework 1 - gcontreras.docx
+++ b/Homework 1 - gcontreras.docx
@@ -137,6 +137,9 @@
         <w:t xml:space="preserve"> comandos</w:t>
       </w:r>
       <w:r>
+        <w:t xml:space="preserve"> de consola</w:t>
+      </w:r>
+      <w:r>
         <w:t xml:space="preserve"> para hacer esta gestión de cambios, </w:t>
       </w:r>
       <w:r>
@@ -146,7 +149,15 @@
         <w:t xml:space="preserve">editor de código </w:t>
       </w:r>
       <w:r>
-        <w:t>VISUAL STUDIO CODE, se pueden utilizar otros.  Para ello se abre una carpeta en VSC y de allí se inicia un repositorio con el comando GIT INIT.  De allí se agrega un archivo o archivos, o bien una carpeta mediante el comando ADD.  Ya que se realizan los cambios se realiza el comando GIT COMMIT.</w:t>
+        <w:t xml:space="preserve">VISUAL STUDIO CODE, se pueden utilizar otros.  Para ello se abre una carpeta en VSC y de allí se inicia un repositorio con el comando GIT INIT.  De allí se agrega un archivo o archivos, o bien una carpeta mediante el comando ADD.  Ya que se realizan los cambios </w:t>
+      </w:r>
+      <w:r>
+        <w:t>se realiza el comando GIT COMMIT con esto se agrega archivos al repositorio</w:t>
+      </w:r>
+      <w:bookmarkStart w:id="0" w:name="_GoBack"/>
+      <w:bookmarkEnd w:id="0"/>
+      <w:r>
+        <w:t>.</w:t>
       </w:r>
     </w:p>
     <w:p>
@@ -302,6 +313,149 @@
       </w:r>
     </w:p>
     <w:p>
+      <w:pPr>
+        <w:pStyle w:val="Prrafodelista"/>
+        <w:numPr>
+          <w:ilvl w:val="0"/>
+          <w:numId w:val="3"/>
+        </w:numPr>
+      </w:pPr>
+      <w:r>
+        <w:t>GIT REMOTE ADD ORIGIN</w:t>
+      </w:r>
+      <w:r>
+        <w:t xml:space="preserve"> </w:t>
+      </w:r>
+      <w:hyperlink r:id="rId5" w:history="1">
+        <w:r>
+          <w:rPr>
+            <w:rStyle w:val="Hipervnculo"/>
+          </w:rPr>
+          <w:t>https://github.com/gcontrerasx/Homeworks-R.git</w:t>
+        </w:r>
+      </w:hyperlink>
+      <w:r>
+        <w:rPr>
+          <w:rStyle w:val="Hipervnculo"/>
+        </w:rPr>
+        <w:t xml:space="preserve">: </w:t>
+      </w:r>
+      <w:r>
+        <w:rPr>
+          <w:rStyle w:val="Hipervnculo"/>
+          <w:color w:val="auto"/>
+          <w:u w:val="none"/>
+        </w:rPr>
+        <w:t xml:space="preserve"> este comando se genera en GITHUB para poder </w:t>
+      </w:r>
+      <w:r>
+        <w:rPr>
+          <w:rStyle w:val="Hipervnculo"/>
+          <w:color w:val="auto"/>
+          <w:u w:val="none"/>
+        </w:rPr>
+        <w:t>conectarse</w:t>
+      </w:r>
+      <w:r>
+        <w:rPr>
+          <w:rStyle w:val="Hipervnculo"/>
+          <w:color w:val="auto"/>
+          <w:u w:val="none"/>
+        </w:rPr>
+        <w:t xml:space="preserve"> al repositorio</w:t>
+      </w:r>
+      <w:r>
+        <w:rPr>
+          <w:rStyle w:val="Hipervnculo"/>
+          <w:color w:val="auto"/>
+          <w:u w:val="none"/>
+        </w:rPr>
+        <w:t xml:space="preserve"> </w:t>
+      </w:r>
+      <w:r>
+        <w:rPr>
+          <w:rStyle w:val="Hipervnculo"/>
+          <w:color w:val="auto"/>
+          <w:u w:val="none"/>
+        </w:rPr>
+        <w:t>creado</w:t>
+      </w:r>
+      <w:r>
+        <w:rPr>
+          <w:rStyle w:val="Hipervnculo"/>
+          <w:color w:val="auto"/>
+          <w:u w:val="none"/>
+        </w:rPr>
+        <w:t xml:space="preserve"> en la computadora local y el repositorio</w:t>
+      </w:r>
+      <w:r>
+        <w:rPr>
+          <w:rStyle w:val="Hipervnculo"/>
+          <w:color w:val="auto"/>
+          <w:u w:val="none"/>
+        </w:rPr>
+        <w:t>: HOMEWORKS-</w:t>
+      </w:r>
+      <w:proofErr w:type="spellStart"/>
+      <w:r>
+        <w:rPr>
+          <w:rStyle w:val="Hipervnculo"/>
+          <w:color w:val="auto"/>
+          <w:u w:val="none"/>
+        </w:rPr>
+        <w:t>R.git</w:t>
+      </w:r>
+      <w:proofErr w:type="spellEnd"/>
+      <w:r>
+        <w:rPr>
+          <w:rStyle w:val="Hipervnculo"/>
+        </w:rPr>
+        <w:t xml:space="preserve"> </w:t>
+      </w:r>
+    </w:p>
+    <w:p>
+      <w:pPr>
+        <w:pStyle w:val="Prrafodelista"/>
+        <w:numPr>
+          <w:ilvl w:val="0"/>
+          <w:numId w:val="3"/>
+        </w:numPr>
+      </w:pPr>
+      <w:r>
+        <w:t>GIT BRANCH –M MAIN: Este comando se utiliza</w:t>
+      </w:r>
+      <w:r>
+        <w:t xml:space="preserve"> </w:t>
+      </w:r>
+      <w:r>
+        <w:t xml:space="preserve">para poder </w:t>
+      </w:r>
+      <w:r>
+        <w:t>crear, rotular y eliminar ramificaciones y con ello también poder modificar el nombre.</w:t>
+      </w:r>
+    </w:p>
+    <w:p>
+      <w:pPr>
+        <w:pStyle w:val="Prrafodelista"/>
+        <w:numPr>
+          <w:ilvl w:val="0"/>
+          <w:numId w:val="3"/>
+        </w:numPr>
+      </w:pPr>
+      <w:r>
+        <w:t xml:space="preserve">GIT PUSH –U ORIGIN MAIN:  Con este comando se </w:t>
+      </w:r>
+      <w:r>
+        <w:t>utiliza</w:t>
+      </w:r>
+      <w:r>
+        <w:t xml:space="preserve"> para cargar un repositorio </w:t>
+      </w:r>
+      <w:r>
+        <w:t>entre la computadora donde se ha creado la carpeta con el repositorio y ser subido a la plataforma de GITHUB en esta hace una verificación del usuario para la conexión.</w:t>
+      </w:r>
+    </w:p>
+    <w:p>
       <w:r>
         <w:t>Cabe mencionar que hay una gran cantidad de comandos que se pueden utilizar, estos son los básicos para el control de cambios en versiones de una carpeta de archivos, y en el que hay solo un programador trabajando.</w:t>
       </w:r>
@@ -319,11 +473,21 @@
     </w:p>
     <w:p>
       <w:r>
-        <w:t>Figura 1. Apertura de carpeta en VSC para iniciar creación de repositorio en GIT.</w:t>
-      </w:r>
-    </w:p>
-    <w:p>
-      <w:r>
+        <w:rPr>
+          <w:b/>
+        </w:rPr>
+        <w:t>Figura 1</w:t>
+      </w:r>
+      <w:r>
+        <w:t>. Apertura de carpeta en VSC para iniciar creación de repositorio en GIT.</w:t>
+      </w:r>
+    </w:p>
+    <w:p>
+      <w:r>
+        <w:rPr>
+          <w:noProof/>
+          <w:lang w:eastAsia="es-GT"/>
+        </w:rPr>
         <w:drawing>
           <wp:inline distT="0" distB="0" distL="0" distR="0" wp14:anchorId="0FA06625" wp14:editId="7B8CDB9E">
             <wp:extent cx="5612130" cy="2952750"/>
@@ -340,7 +504,7 @@
                     <pic:cNvPicPr/>
                   </pic:nvPicPr>
                   <pic:blipFill rotWithShape="1">
-                    <a:blip r:embed="rId5"/>
+                    <a:blip r:embed="rId6"/>
                     <a:srcRect b="8500"/>
                     <a:stretch/>
                   </pic:blipFill>
@@ -370,7 +534,13 @@
     </w:p>
     <w:p>
       <w:r>
-        <w:t xml:space="preserve">Figura 2.  Acceso GIT HUB con cuenta </w:t>
+        <w:rPr>
+          <w:b/>
+        </w:rPr>
+        <w:t>Figura 2</w:t>
+      </w:r>
+      <w:r>
+        <w:t xml:space="preserve">.  Acceso GIT HUB con cuenta </w:t>
       </w:r>
       <w:proofErr w:type="spellStart"/>
       <w:r>
@@ -383,6 +553,10 @@
     </w:p>
     <w:p>
       <w:r>
+        <w:rPr>
+          <w:noProof/>
+          <w:lang w:eastAsia="es-GT"/>
+        </w:rPr>
         <w:drawing>
           <wp:inline distT="0" distB="0" distL="0" distR="0" wp14:anchorId="45809C31" wp14:editId="71F4EF3F">
             <wp:extent cx="5295900" cy="4251461"/>
@@ -399,7 +573,7 @@
                     <pic:cNvPicPr/>
                   </pic:nvPicPr>
                   <pic:blipFill rotWithShape="1">
-                    <a:blip r:embed="rId6"/>
+                    <a:blip r:embed="rId7"/>
                     <a:srcRect t="2211" b="10637"/>
                     <a:stretch/>
                   </pic:blipFill>
@@ -429,12 +603,22 @@
     </w:p>
     <w:p>
       <w:r>
+        <w:rPr>
+          <w:b/>
+        </w:rPr>
         <w:lastRenderedPageBreak/>
-        <w:t>Figura 3.  Comandos de consola GIT para iniciar, crear repositorio y acceso a GITHUB.</w:t>
-      </w:r>
-    </w:p>
-    <w:p>
-      <w:r>
+        <w:t>Figura 3</w:t>
+      </w:r>
+      <w:r>
+        <w:t>.  Comandos de consola GIT para iniciar, crear repositorio y acceso a GITHUB.</w:t>
+      </w:r>
+    </w:p>
+    <w:p>
+      <w:r>
+        <w:rPr>
+          <w:noProof/>
+          <w:lang w:eastAsia="es-GT"/>
+        </w:rPr>
         <w:drawing>
           <wp:inline distT="0" distB="0" distL="0" distR="0" wp14:anchorId="5C4B6276" wp14:editId="07763342">
             <wp:extent cx="5612130" cy="4316730"/>
@@ -451,7 +635,7 @@
                     <pic:cNvPicPr/>
                   </pic:nvPicPr>
                   <pic:blipFill>
-                    <a:blip r:embed="rId7"/>
+                    <a:blip r:embed="rId8"/>
                     <a:stretch>
                       <a:fillRect/>
                     </a:stretch>
@@ -507,7 +691,7 @@
       <w:r>
         <w:t xml:space="preserve">  </w:t>
       </w:r>
-      <w:hyperlink r:id="rId8" w:history="1">
+      <w:hyperlink r:id="rId9" w:history="1">
         <w:r>
           <w:rPr>
             <w:rStyle w:val="Hipervnculo"/>
@@ -565,7 +749,7 @@
         </w:rPr>
         <w:t xml:space="preserve">. </w:t>
       </w:r>
-      <w:hyperlink r:id="rId9" w:history="1">
+      <w:hyperlink r:id="rId10" w:history="1">
         <w:r>
           <w:rPr>
             <w:rStyle w:val="Hipervnculo"/>
@@ -574,8 +758,6 @@
           <w:t>https://www.youtube.com/watch?v=hWglK8nWh60</w:t>
         </w:r>
       </w:hyperlink>
-      <w:bookmarkStart w:id="0" w:name="_GoBack"/>
-      <w:bookmarkEnd w:id="0"/>
     </w:p>
     <w:sectPr>
       <w:pgSz w:w="12240" w:h="15840"/>

</xml_diff>